<commit_message>
Aktualisierte Version der Anleitung
</commit_message>
<xml_diff>
--- a/Anleitung für den Prototypen.docx
+++ b/Anleitung für den Prototypen.docx
@@ -17,7 +17,25 @@
           <w:szCs w:val="28"/>
           <w:u w:val="single"/>
         </w:rPr>
-        <w:t>Anleitung für den Prototypen</w:t>
+        <w:t xml:space="preserve">Anleitung für </w:t>
+      </w:r>
+      <w:proofErr w:type="gramStart"/>
+      <w:r>
+        <w:rPr>
+          <w:sz w:val="28"/>
+          <w:szCs w:val="28"/>
+          <w:u w:val="single"/>
+        </w:rPr>
+        <w:t>den</w:t>
+      </w:r>
+      <w:proofErr w:type="gramEnd"/>
+      <w:r>
+        <w:rPr>
+          <w:sz w:val="28"/>
+          <w:szCs w:val="28"/>
+          <w:u w:val="single"/>
+        </w:rPr>
+        <w:t xml:space="preserve"> Prototypen</w:t>
       </w:r>
     </w:p>
     <w:p>
@@ -75,9 +93,9 @@
         </w:rPr>
         <w:drawing>
           <wp:inline distT="0" distB="0" distL="0" distR="0">
-            <wp:extent cx="5760720" cy="4693285"/>
+            <wp:extent cx="5760720" cy="3984625"/>
             <wp:effectExtent l="0" t="0" r="0" b="0"/>
-            <wp:docPr id="1" name="Grafik 1"/>
+            <wp:docPr id="4" name="Grafik 4"/>
             <wp:cNvGraphicFramePr>
               <a:graphicFrameLocks xmlns:a="http://schemas.openxmlformats.org/drawingml/2006/main" noChangeAspect="1"/>
             </wp:cNvGraphicFramePr>
@@ -103,7 +121,7 @@
                   <pic:spPr>
                     <a:xfrm>
                       <a:off x="0" y="0"/>
-                      <a:ext cx="5760720" cy="4693285"/>
+                      <a:ext cx="5760720" cy="3984625"/>
                     </a:xfrm>
                     <a:prstGeom prst="rect">
                       <a:avLst/>
@@ -128,7 +146,44 @@
           <w:sz w:val="28"/>
           <w:szCs w:val="28"/>
         </w:rPr>
-        <w:t>Auf der Startseite sieht man die Hauptfunktionen aufgelistet, die die Software später bieten soll.</w:t>
+        <w:t>Auf der Startseite sieht man die Hauptfunktionen</w:t>
+      </w:r>
+      <w:r>
+        <w:rPr>
+          <w:sz w:val="28"/>
+          <w:szCs w:val="28"/>
+        </w:rPr>
+        <w:t>, die die Webseite bietet,</w:t>
+      </w:r>
+      <w:r>
+        <w:rPr>
+          <w:sz w:val="28"/>
+          <w:szCs w:val="28"/>
+        </w:rPr>
+        <w:t xml:space="preserve"> </w:t>
+      </w:r>
+      <w:r>
+        <w:rPr>
+          <w:sz w:val="28"/>
+          <w:szCs w:val="28"/>
+        </w:rPr>
+        <w:t xml:space="preserve">in einer </w:t>
+      </w:r>
+      <w:proofErr w:type="spellStart"/>
+      <w:r>
+        <w:rPr>
+          <w:sz w:val="28"/>
+          <w:szCs w:val="28"/>
+        </w:rPr>
+        <w:t>Slideshow</w:t>
+      </w:r>
+      <w:proofErr w:type="spellEnd"/>
+      <w:r>
+        <w:rPr>
+          <w:sz w:val="28"/>
+          <w:szCs w:val="28"/>
+        </w:rPr>
+        <w:t xml:space="preserve"> kurz beschrieben. Darunter werden alle Entwicklungsteammitglieder angezeigt mit ihrem jeweiligen Zuständigkeitsbereich.</w:t>
       </w:r>
     </w:p>
     <w:p>
@@ -486,7 +541,23 @@
           <w:szCs w:val="28"/>
         </w:rPr>
         <w:br/>
-        <w:t>Falls das Passwort vergessen wurde, kann „Neu anfordern“ gewählt werden. Diese Funktion ist allerdings beim Prototypen noch nicht implementiert.</w:t>
+        <w:t xml:space="preserve">Falls das Passwort vergessen wurde, kann „Neu anfordern“ gewählt werden. Diese Funktion ist allerdings </w:t>
+      </w:r>
+      <w:proofErr w:type="gramStart"/>
+      <w:r>
+        <w:rPr>
+          <w:sz w:val="28"/>
+          <w:szCs w:val="28"/>
+        </w:rPr>
+        <w:t>beim</w:t>
+      </w:r>
+      <w:proofErr w:type="gramEnd"/>
+      <w:r>
+        <w:rPr>
+          <w:sz w:val="28"/>
+          <w:szCs w:val="28"/>
+        </w:rPr>
+        <w:t xml:space="preserve"> Prototypen noch nicht implementiert.</w:t>
       </w:r>
       <w:r>
         <w:rPr>
@@ -569,9 +640,9 @@
         </w:rPr>
         <w:drawing>
           <wp:inline distT="0" distB="0" distL="0" distR="0">
-            <wp:extent cx="5760720" cy="3547110"/>
-            <wp:effectExtent l="0" t="0" r="0" b="0"/>
-            <wp:docPr id="6" name="Grafik 6"/>
+            <wp:extent cx="4431548" cy="3535680"/>
+            <wp:effectExtent l="0" t="0" r="7620" b="7620"/>
+            <wp:docPr id="10" name="Grafik 10"/>
             <wp:cNvGraphicFramePr>
               <a:graphicFrameLocks xmlns:a="http://schemas.openxmlformats.org/drawingml/2006/main" noChangeAspect="1"/>
             </wp:cNvGraphicFramePr>
@@ -583,7 +654,7 @@
                     <pic:cNvPicPr/>
                   </pic:nvPicPr>
                   <pic:blipFill>
-                    <a:blip r:embed="rId9" cstate="print">
+                    <a:blip r:embed="rId9">
                       <a:extLst>
                         <a:ext uri="{28A0092B-C50C-407E-A947-70E740481C1C}">
                           <a14:useLocalDpi xmlns:a14="http://schemas.microsoft.com/office/drawing/2010/main" val="0"/>
@@ -597,7 +668,7 @@
                   <pic:spPr>
                     <a:xfrm>
                       <a:off x="0" y="0"/>
-                      <a:ext cx="5760720" cy="3547110"/>
+                      <a:ext cx="4431548" cy="3535680"/>
                     </a:xfrm>
                     <a:prstGeom prst="rect">
                       <a:avLst/>
@@ -640,6 +711,16 @@
         <w:br/>
         <w:t>Über die Schaltfläche „Neues Profil anlegen…“ kann ein neues Profil angelegt werden. Bei Anwählen der Schaltfläche wird man zur Eingabe eines Profilnamens aufgefordert. Ist ein Name eingegeben, kann das Profil mit der Schaltfläche „Anlegen“ rechts neben der Eingabebox für den Profilnamen angelegt werden. Anschließend kann man durch Klicken auf das Zahnradsymbol links neben dem Profilnamen zur Einstellungsseite für dieses Profil gelangen. Dort können Filter angelegt und verändert werden.</w:t>
       </w:r>
+      <w:r>
+        <w:rPr>
+          <w:sz w:val="28"/>
+          <w:szCs w:val="28"/>
+        </w:rPr>
+        <w:br/>
+        <w:t>Über das rote X kann das Profil wieder gelöscht werden. Um ein versehentliches Löschen zu verhindern, muss der Vorgang erneut bestätigt werden.</w:t>
+      </w:r>
+      <w:bookmarkStart w:id="0" w:name="_GoBack"/>
+      <w:bookmarkEnd w:id="0"/>
     </w:p>
     <w:p>
       <w:pPr>
@@ -955,8 +1036,6 @@
         <w:br/>
         <w:t>Stichwörter sind untereinander mit der logischen Funktion UND verknüpft, also gelangt eine Nachricht durch den Filter ins Profil, sobald alle Schlagwörter enthalten sind.</w:t>
       </w:r>
-      <w:bookmarkStart w:id="0" w:name="_GoBack"/>
-      <w:bookmarkEnd w:id="0"/>
     </w:p>
     <w:p>
       <w:pPr>

</xml_diff>